<commit_message>
logic and term done, just need debug/cal
</commit_message>
<xml_diff>
--- a/proj3/CPE 329_S2017_P3_Report_Rosenthal.docx
+++ b/proj3/CPE 329_S2017_P3_Report_Rosenthal.docx
@@ -139,19 +139,11 @@
       </w:r>
     </w:p>
     <w:p>
-      <w:hyperlink r:id="rId8" w:history="1">
-        <w:r>
-          <w:rPr>
-            <w:rStyle w:val="Hyperlink"/>
-          </w:rPr>
-          <w:t>https://www.youtube.com/watch?v=U7773u7U4y4</w:t>
-        </w:r>
-      </w:hyperlink>
-    </w:p>
-    <w:p>
       <w:pPr>
         <w:pStyle w:val="Heading1"/>
       </w:pPr>
+      <w:bookmarkStart w:id="5" w:name="_GoBack"/>
+      <w:bookmarkEnd w:id="5"/>
       <w:r>
         <w:t>Purpose</w:t>
       </w:r>
@@ -234,8 +226,21 @@
         </w:numPr>
       </w:pPr>
       <w:r>
-        <w:t>DC measurements shall average over a 1 ms time period</w:t>
-      </w:r>
+        <w:t xml:space="preserve">DC measurements shall average over a 1 </w:t>
+      </w:r>
+      <w:proofErr w:type="spellStart"/>
+      <w:r>
+        <w:t>ms</w:t>
+      </w:r>
+      <w:proofErr w:type="spellEnd"/>
+      <w:r>
+        <w:t xml:space="preserve"> </w:t>
+      </w:r>
+      <w:proofErr w:type="gramStart"/>
+      <w:r>
+        <w:t>time period</w:t>
+      </w:r>
+      <w:proofErr w:type="gramEnd"/>
     </w:p>
     <w:p>
       <w:pPr>
@@ -294,7 +299,15 @@
         </w:numPr>
       </w:pPr>
       <w:r>
-        <w:t>AC voltage measurements shall give the TrueRMS (includes DC offset)</w:t>
+        <w:t xml:space="preserve">AC voltage measurements shall give the </w:t>
+      </w:r>
+      <w:proofErr w:type="spellStart"/>
+      <w:r>
+        <w:t>TrueRMS</w:t>
+      </w:r>
+      <w:proofErr w:type="spellEnd"/>
+      <w:r>
+        <w:t xml:space="preserve"> (includes DC offset)</w:t>
       </w:r>
     </w:p>
     <w:p>
@@ -306,7 +319,23 @@
         </w:numPr>
       </w:pPr>
       <w:r>
-        <w:t>AC voltage measurements shall give the CalcRMS (TrueRMS – DC offset)</w:t>
+        <w:t xml:space="preserve">AC voltage measurements shall give the </w:t>
+      </w:r>
+      <w:proofErr w:type="spellStart"/>
+      <w:r>
+        <w:t>CalcRMS</w:t>
+      </w:r>
+      <w:proofErr w:type="spellEnd"/>
+      <w:r>
+        <w:t xml:space="preserve"> (</w:t>
+      </w:r>
+      <w:proofErr w:type="spellStart"/>
+      <w:r>
+        <w:t>TrueRMS</w:t>
+      </w:r>
+      <w:proofErr w:type="spellEnd"/>
+      <w:r>
+        <w:t xml:space="preserve"> – DC offset)</w:t>
       </w:r>
     </w:p>
     <w:p>
@@ -486,7 +515,6 @@
         </w:numPr>
       </w:pPr>
       <w:r>
-        <w:lastRenderedPageBreak/>
         <w:t>Frequency measurements shall work for various waveforms.</w:t>
       </w:r>
     </w:p>
@@ -499,6 +527,7 @@
         </w:numPr>
       </w:pPr>
       <w:r>
+        <w:lastRenderedPageBreak/>
         <w:t>Sine waves shall be measurable</w:t>
       </w:r>
       <w:r>
@@ -583,8 +612,13 @@
         </w:numPr>
       </w:pPr>
       <w:r>
-        <w:t>The terminal shall operate at a frequency greater than 9600 baud</w:t>
-      </w:r>
+        <w:t xml:space="preserve">The terminal shall operate at a frequency greater than 9600 </w:t>
+      </w:r>
+      <w:proofErr w:type="gramStart"/>
+      <w:r>
+        <w:t>baud</w:t>
+      </w:r>
+      <w:proofErr w:type="gramEnd"/>
     </w:p>
     <w:p>
       <w:pPr>
@@ -1200,7 +1234,7 @@
                     </pic:cNvPicPr>
                   </pic:nvPicPr>
                   <pic:blipFill>
-                    <a:blip r:embed="rId9">
+                    <a:blip r:embed="rId8">
                       <a:extLst>
                         <a:ext uri="{28A0092B-C50C-407E-A947-70E740481C1C}">
                           <a14:useLocalDpi xmlns:a14="http://schemas.microsoft.com/office/drawing/2010/main" val="0"/>
@@ -1320,7 +1354,15 @@
     </w:p>
     <w:p>
       <w:r>
-        <w:t>//todo code description thingy</w:t>
+        <w:t>//</w:t>
+      </w:r>
+      <w:proofErr w:type="spellStart"/>
+      <w:r>
+        <w:t>todo</w:t>
+      </w:r>
+      <w:proofErr w:type="spellEnd"/>
+      <w:r>
+        <w:t xml:space="preserve"> code description thingy</w:t>
       </w:r>
     </w:p>
     <w:p>
@@ -1357,7 +1399,7 @@
                     </pic:cNvPicPr>
                   </pic:nvPicPr>
                   <pic:blipFill>
-                    <a:blip r:embed="rId10">
+                    <a:blip r:embed="rId9">
                       <a:extLst>
                         <a:ext uri="{28A0092B-C50C-407E-A947-70E740481C1C}">
                           <a14:useLocalDpi xmlns:a14="http://schemas.microsoft.com/office/drawing/2010/main" val="0"/>
@@ -1529,8 +1571,16 @@
               <w:rPr>
                 <w:sz w:val="20"/>
               </w:rPr>
-              <w:t>Price Ea</w:t>
-            </w:r>
+              <w:t xml:space="preserve">Price </w:t>
+            </w:r>
+            <w:proofErr w:type="spellStart"/>
+            <w:r>
+              <w:rPr>
+                <w:sz w:val="20"/>
+              </w:rPr>
+              <w:t>Ea</w:t>
+            </w:r>
+            <w:proofErr w:type="spellEnd"/>
           </w:p>
         </w:tc>
         <w:tc>
@@ -1623,12 +1673,14 @@
                 <w:sz w:val="20"/>
               </w:rPr>
             </w:pPr>
+            <w:proofErr w:type="spellStart"/>
             <w:r>
               <w:rPr>
                 <w:sz w:val="20"/>
               </w:rPr>
               <w:t>Digikey</w:t>
             </w:r>
+            <w:proofErr w:type="spellEnd"/>
           </w:p>
         </w:tc>
         <w:tc>
@@ -1885,12 +1937,14 @@
                 <w:sz w:val="20"/>
               </w:rPr>
             </w:pPr>
+            <w:proofErr w:type="spellStart"/>
             <w:r>
               <w:rPr>
                 <w:sz w:val="20"/>
               </w:rPr>
               <w:t>Pololu</w:t>
             </w:r>
+            <w:proofErr w:type="spellEnd"/>
           </w:p>
         </w:tc>
         <w:tc>
@@ -2052,11 +2106,11 @@
       <w:pPr>
         <w:pStyle w:val="Heading3"/>
       </w:pPr>
-      <w:bookmarkStart w:id="5" w:name="_GoBack"/>
-      <w:bookmarkEnd w:id="5"/>
+      <w:proofErr w:type="spellStart"/>
       <w:r>
         <w:t>main.c</w:t>
       </w:r>
+      <w:proofErr w:type="spellEnd"/>
     </w:p>
     <w:p>
       <w:pPr>
@@ -2069,7 +2123,7 @@
       </w:pPr>
     </w:p>
     <w:sectPr>
-      <w:footerReference w:type="default" r:id="rId11"/>
+      <w:footerReference w:type="default" r:id="rId10"/>
       <w:pgSz w:w="12240" w:h="15840"/>
       <w:pgMar w:top="1728" w:right="1800" w:bottom="1440" w:left="1800" w:header="720" w:footer="720" w:gutter="0"/>
       <w:pgNumType w:start="0"/>

</xml_diff>